<commit_message>
Added sample puzzles for empirical analysis
</commit_message>
<xml_diff>
--- a/algo_report_w1809994.docx
+++ b/algo_report_w1809994.docx
@@ -5,26 +5,20 @@
     <w:p>
       <w:pPr>
         <w:rPr>
-          <w:rFonts w:asciiTheme="majorHAnsi" w:hAnsiTheme="majorHAnsi" w:cstheme="majorHAnsi"/>
-          <w:sz w:val="24"/>
-          <w:szCs w:val="24"/>
-        </w:rPr>
-      </w:pPr>
-      <w:r>
-        <w:rPr>
-          <w:rFonts w:asciiTheme="majorHAnsi" w:hAnsiTheme="majorHAnsi" w:cstheme="majorHAnsi"/>
+          <w:rFonts w:ascii="Calibri" w:hAnsi="Calibri" w:cs="Calibri"/>
+        </w:rPr>
+      </w:pPr>
+      <w:r>
+        <w:rPr>
+          <w:rFonts w:ascii="Calibri" w:hAnsi="Calibri" w:cs="Calibri"/>
           <w:b/>
           <w:bCs/>
-          <w:sz w:val="24"/>
-          <w:szCs w:val="24"/>
         </w:rPr>
         <w:t xml:space="preserve">Task 5 (30 marks). </w:t>
       </w:r>
       <w:r>
         <w:rPr>
-          <w:rFonts w:asciiTheme="majorHAnsi" w:hAnsiTheme="majorHAnsi" w:cstheme="majorHAnsi"/>
-          <w:sz w:val="24"/>
-          <w:szCs w:val="24"/>
+          <w:rFonts w:ascii="Calibri" w:hAnsi="Calibri" w:cs="Calibri"/>
         </w:rPr>
         <w:t xml:space="preserve">Write a brief report (no more than 3 A4 pages) containing the following: </w:t>
       </w:r>
@@ -36,16 +30,12 @@
           <w:numId w:val="1"/>
         </w:numPr>
         <w:rPr>
-          <w:rFonts w:asciiTheme="majorHAnsi" w:hAnsiTheme="majorHAnsi" w:cstheme="majorHAnsi"/>
-          <w:sz w:val="24"/>
-          <w:szCs w:val="24"/>
-        </w:rPr>
-      </w:pPr>
-      <w:r>
-        <w:rPr>
-          <w:rFonts w:asciiTheme="majorHAnsi" w:hAnsiTheme="majorHAnsi" w:cstheme="majorHAnsi"/>
-          <w:sz w:val="24"/>
-          <w:szCs w:val="24"/>
+          <w:rFonts w:ascii="Calibri" w:hAnsi="Calibri" w:cs="Calibri"/>
+        </w:rPr>
+      </w:pPr>
+      <w:r>
+        <w:rPr>
+          <w:rFonts w:ascii="Calibri" w:hAnsi="Calibri" w:cs="Calibri"/>
         </w:rPr>
         <w:t xml:space="preserve">a) A short explanation of your choice of data structure and algorithm. </w:t>
       </w:r>
@@ -57,16 +47,12 @@
           <w:numId w:val="1"/>
         </w:numPr>
         <w:rPr>
-          <w:rFonts w:asciiTheme="majorHAnsi" w:hAnsiTheme="majorHAnsi" w:cstheme="majorHAnsi"/>
-          <w:sz w:val="24"/>
-          <w:szCs w:val="24"/>
-        </w:rPr>
-      </w:pPr>
-      <w:r>
-        <w:rPr>
-          <w:rFonts w:asciiTheme="majorHAnsi" w:hAnsiTheme="majorHAnsi" w:cstheme="majorHAnsi"/>
-          <w:sz w:val="24"/>
-          <w:szCs w:val="24"/>
+          <w:rFonts w:ascii="Calibri" w:hAnsi="Calibri" w:cs="Calibri"/>
+        </w:rPr>
+      </w:pPr>
+      <w:r>
+        <w:rPr>
+          <w:rFonts w:ascii="Calibri" w:hAnsi="Calibri" w:cs="Calibri"/>
         </w:rPr>
         <w:t xml:space="preserve">b) A run of your algorithm on a small benchmark example. This should include the supporting information as described in Task 4. </w:t>
       </w:r>
@@ -78,16 +64,12 @@
           <w:numId w:val="1"/>
         </w:numPr>
         <w:rPr>
-          <w:rFonts w:asciiTheme="majorHAnsi" w:hAnsiTheme="majorHAnsi" w:cstheme="majorHAnsi"/>
-          <w:sz w:val="24"/>
-          <w:szCs w:val="24"/>
-        </w:rPr>
-      </w:pPr>
-      <w:r>
-        <w:rPr>
-          <w:rFonts w:asciiTheme="majorHAnsi" w:hAnsiTheme="majorHAnsi" w:cstheme="majorHAnsi"/>
-          <w:sz w:val="24"/>
-          <w:szCs w:val="24"/>
+          <w:rFonts w:ascii="Calibri" w:hAnsi="Calibri" w:cs="Calibri"/>
+        </w:rPr>
+      </w:pPr>
+      <w:r>
+        <w:rPr>
+          <w:rFonts w:ascii="Calibri" w:hAnsi="Calibri" w:cs="Calibri"/>
         </w:rPr>
         <w:t xml:space="preserve">c) A performance analysis of your algorithmic design and implementation. This can be based either on an empirical study, e.g., doubling hypothesis, or on purely theoretical considerations, as discussed in the lectures and tutorials. It should include a suggested order-of-growth classification (Big-O notation). </w:t>
       </w:r>
@@ -99,16 +81,12 @@
           <w:numId w:val="1"/>
         </w:numPr>
         <w:rPr>
-          <w:rFonts w:asciiTheme="majorHAnsi" w:hAnsiTheme="majorHAnsi" w:cstheme="majorHAnsi"/>
-          <w:sz w:val="24"/>
-          <w:szCs w:val="24"/>
-        </w:rPr>
-      </w:pPr>
-      <w:r>
-        <w:rPr>
-          <w:rFonts w:asciiTheme="majorHAnsi" w:hAnsiTheme="majorHAnsi" w:cstheme="majorHAnsi"/>
-          <w:sz w:val="24"/>
-          <w:szCs w:val="24"/>
+          <w:rFonts w:ascii="Calibri" w:hAnsi="Calibri" w:cs="Calibri"/>
+        </w:rPr>
+      </w:pPr>
+      <w:r>
+        <w:rPr>
+          <w:rFonts w:ascii="Calibri" w:hAnsi="Calibri" w:cs="Calibri"/>
         </w:rPr>
         <w:t>---------------------------------------------------------------------------------------------------------------------------------------</w:t>
       </w:r>
@@ -116,16 +94,12 @@
     <w:p>
       <w:pPr>
         <w:rPr>
-          <w:rFonts w:asciiTheme="majorHAnsi" w:hAnsiTheme="majorHAnsi" w:cstheme="majorHAnsi"/>
-          <w:sz w:val="24"/>
-          <w:szCs w:val="24"/>
-        </w:rPr>
-      </w:pPr>
-      <w:r>
-        <w:rPr>
-          <w:rFonts w:asciiTheme="majorHAnsi" w:hAnsiTheme="majorHAnsi" w:cstheme="majorHAnsi"/>
-          <w:sz w:val="24"/>
-          <w:szCs w:val="24"/>
+          <w:rFonts w:ascii="Calibri" w:hAnsi="Calibri" w:cs="Calibri"/>
+        </w:rPr>
+      </w:pPr>
+      <w:r>
+        <w:rPr>
+          <w:rFonts w:ascii="Calibri" w:hAnsi="Calibri" w:cs="Calibri"/>
           <w:highlight w:val="yellow"/>
         </w:rPr>
         <w:t>Algorithmic Approach</w:t>
@@ -134,16 +108,12 @@
     <w:p>
       <w:pPr>
         <w:rPr>
-          <w:rFonts w:asciiTheme="majorHAnsi" w:hAnsiTheme="majorHAnsi" w:cstheme="majorHAnsi"/>
-          <w:sz w:val="24"/>
-          <w:szCs w:val="24"/>
-        </w:rPr>
-      </w:pPr>
-      <w:r>
-        <w:rPr>
-          <w:rFonts w:asciiTheme="majorHAnsi" w:hAnsiTheme="majorHAnsi" w:cstheme="majorHAnsi"/>
-          <w:sz w:val="24"/>
-          <w:szCs w:val="24"/>
+          <w:rFonts w:ascii="Calibri" w:hAnsi="Calibri" w:cs="Calibri"/>
+        </w:rPr>
+      </w:pPr>
+      <w:r>
+        <w:rPr>
+          <w:rFonts w:ascii="Calibri" w:hAnsi="Calibri" w:cs="Calibri"/>
         </w:rPr>
         <w:t xml:space="preserve">Dijkstra Algorithm was used in the implementation </w:t>
       </w:r>
@@ -151,40 +121,30 @@
     <w:p>
       <w:pPr>
         <w:rPr>
-          <w:rFonts w:asciiTheme="majorHAnsi" w:hAnsiTheme="majorHAnsi" w:cstheme="majorHAnsi"/>
-          <w:sz w:val="24"/>
-          <w:szCs w:val="24"/>
-        </w:rPr>
-      </w:pPr>
-      <w:r>
-        <w:rPr>
-          <w:rFonts w:asciiTheme="majorHAnsi" w:hAnsiTheme="majorHAnsi" w:cstheme="majorHAnsi"/>
-          <w:sz w:val="24"/>
-          <w:szCs w:val="24"/>
+          <w:rFonts w:ascii="Calibri" w:hAnsi="Calibri" w:cs="Calibri"/>
+        </w:rPr>
+      </w:pPr>
+      <w:r>
+        <w:rPr>
+          <w:rFonts w:ascii="Calibri" w:hAnsi="Calibri" w:cs="Calibri"/>
         </w:rPr>
         <w:t>For similar</w:t>
       </w:r>
       <w:r>
         <w:rPr>
-          <w:rFonts w:asciiTheme="majorHAnsi" w:hAnsiTheme="majorHAnsi" w:cstheme="majorHAnsi"/>
-          <w:sz w:val="24"/>
-          <w:szCs w:val="24"/>
+          <w:rFonts w:ascii="Calibri" w:hAnsi="Calibri" w:cs="Calibri"/>
         </w:rPr>
         <w:t xml:space="preserve"> problems where</w:t>
       </w:r>
       <w:r>
         <w:rPr>
-          <w:rFonts w:asciiTheme="majorHAnsi" w:hAnsiTheme="majorHAnsi" w:cstheme="majorHAnsi"/>
-          <w:sz w:val="24"/>
-          <w:szCs w:val="24"/>
+          <w:rFonts w:ascii="Calibri" w:hAnsi="Calibri" w:cs="Calibri"/>
         </w:rPr>
         <w:t xml:space="preserve"> path finding </w:t>
       </w:r>
       <w:r>
         <w:rPr>
-          <w:rFonts w:asciiTheme="majorHAnsi" w:hAnsiTheme="majorHAnsi" w:cstheme="majorHAnsi"/>
-          <w:sz w:val="24"/>
-          <w:szCs w:val="24"/>
+          <w:rFonts w:ascii="Calibri" w:hAnsi="Calibri" w:cs="Calibri"/>
         </w:rPr>
         <w:t>algorithms involve some of the most used algorithms are A* and BFS</w:t>
       </w:r>
@@ -192,16 +152,12 @@
     <w:p>
       <w:pPr>
         <w:rPr>
-          <w:rFonts w:asciiTheme="majorHAnsi" w:hAnsiTheme="majorHAnsi" w:cstheme="majorHAnsi"/>
-          <w:sz w:val="24"/>
-          <w:szCs w:val="24"/>
-        </w:rPr>
-      </w:pPr>
-      <w:r>
-        <w:rPr>
-          <w:rFonts w:asciiTheme="majorHAnsi" w:hAnsiTheme="majorHAnsi" w:cstheme="majorHAnsi"/>
-          <w:sz w:val="24"/>
-          <w:szCs w:val="24"/>
+          <w:rFonts w:ascii="Calibri" w:hAnsi="Calibri" w:cs="Calibri"/>
+        </w:rPr>
+      </w:pPr>
+      <w:r>
+        <w:rPr>
+          <w:rFonts w:ascii="Calibri" w:hAnsi="Calibri" w:cs="Calibri"/>
         </w:rPr>
         <w:t>The same puzzle can be solved using A* and Breadth First Search (BFS).</w:t>
       </w:r>
@@ -209,16 +165,12 @@
     <w:p>
       <w:pPr>
         <w:rPr>
-          <w:rFonts w:asciiTheme="majorHAnsi" w:hAnsiTheme="majorHAnsi" w:cstheme="majorHAnsi"/>
-          <w:sz w:val="24"/>
-          <w:szCs w:val="24"/>
-        </w:rPr>
-      </w:pPr>
-      <w:r>
-        <w:rPr>
-          <w:rFonts w:asciiTheme="majorHAnsi" w:hAnsiTheme="majorHAnsi" w:cstheme="majorHAnsi"/>
-          <w:sz w:val="24"/>
-          <w:szCs w:val="24"/>
+          <w:rFonts w:ascii="Calibri" w:hAnsi="Calibri" w:cs="Calibri"/>
+        </w:rPr>
+      </w:pPr>
+      <w:r>
+        <w:rPr>
+          <w:rFonts w:ascii="Calibri" w:hAnsi="Calibri" w:cs="Calibri"/>
         </w:rPr>
         <w:t>Why Dijkstra is better than A* and Breadth First Search (BFS)?</w:t>
       </w:r>
@@ -226,72 +178,54 @@
     <w:p>
       <w:pPr>
         <w:rPr>
-          <w:rFonts w:asciiTheme="majorHAnsi" w:hAnsiTheme="majorHAnsi" w:cstheme="majorHAnsi"/>
-          <w:sz w:val="24"/>
-          <w:szCs w:val="24"/>
-        </w:rPr>
-      </w:pPr>
-      <w:r>
-        <w:rPr>
-          <w:rFonts w:asciiTheme="majorHAnsi" w:hAnsiTheme="majorHAnsi" w:cstheme="majorHAnsi"/>
-          <w:sz w:val="24"/>
-          <w:szCs w:val="24"/>
+          <w:rFonts w:ascii="Calibri" w:hAnsi="Calibri" w:cs="Calibri"/>
+        </w:rPr>
+      </w:pPr>
+      <w:r>
+        <w:rPr>
+          <w:rFonts w:ascii="Calibri" w:hAnsi="Calibri" w:cs="Calibri"/>
         </w:rPr>
         <w:t xml:space="preserve">Both BFS and Dijkstra fall under SSSP (Single Source Shortest Path) </w:t>
       </w:r>
       <w:r>
         <w:rPr>
-          <w:rFonts w:asciiTheme="majorHAnsi" w:hAnsiTheme="majorHAnsi" w:cstheme="majorHAnsi"/>
-          <w:sz w:val="24"/>
-          <w:szCs w:val="24"/>
+          <w:rFonts w:ascii="Calibri" w:hAnsi="Calibri" w:cs="Calibri"/>
         </w:rPr>
         <w:t xml:space="preserve">algorithms where it </w:t>
       </w:r>
       <w:r>
         <w:rPr>
-          <w:rFonts w:asciiTheme="majorHAnsi" w:hAnsiTheme="majorHAnsi" w:cstheme="majorHAnsi"/>
-          <w:sz w:val="24"/>
-          <w:szCs w:val="24"/>
+          <w:rFonts w:ascii="Calibri" w:hAnsi="Calibri" w:cs="Calibri"/>
         </w:rPr>
         <w:t>solve</w:t>
       </w:r>
       <w:r>
         <w:rPr>
-          <w:rFonts w:asciiTheme="majorHAnsi" w:hAnsiTheme="majorHAnsi" w:cstheme="majorHAnsi"/>
-          <w:sz w:val="24"/>
-          <w:szCs w:val="24"/>
+          <w:rFonts w:ascii="Calibri" w:hAnsi="Calibri" w:cs="Calibri"/>
         </w:rPr>
         <w:t>s</w:t>
       </w:r>
       <w:r>
         <w:rPr>
-          <w:rFonts w:asciiTheme="majorHAnsi" w:hAnsiTheme="majorHAnsi" w:cstheme="majorHAnsi"/>
-          <w:sz w:val="24"/>
-          <w:szCs w:val="24"/>
+          <w:rFonts w:ascii="Calibri" w:hAnsi="Calibri" w:cs="Calibri"/>
         </w:rPr>
         <w:t xml:space="preserve"> the problem of finding the shortest path </w:t>
       </w:r>
       <w:r>
         <w:rPr>
-          <w:rFonts w:asciiTheme="majorHAnsi" w:hAnsiTheme="majorHAnsi" w:cstheme="majorHAnsi"/>
-          <w:sz w:val="24"/>
-          <w:szCs w:val="24"/>
+          <w:rFonts w:ascii="Calibri" w:hAnsi="Calibri" w:cs="Calibri"/>
         </w:rPr>
         <w:t>from a starting node (source)</w:t>
       </w:r>
       <w:r>
         <w:rPr>
-          <w:rFonts w:asciiTheme="majorHAnsi" w:hAnsiTheme="majorHAnsi" w:cstheme="majorHAnsi"/>
-          <w:sz w:val="24"/>
-          <w:szCs w:val="24"/>
+          <w:rFonts w:ascii="Calibri" w:hAnsi="Calibri" w:cs="Calibri"/>
         </w:rPr>
         <w:t xml:space="preserve"> to all other nodes inside the graph.</w:t>
       </w:r>
       <w:r>
         <w:rPr>
-          <w:rFonts w:asciiTheme="majorHAnsi" w:hAnsiTheme="majorHAnsi" w:cstheme="majorHAnsi"/>
-          <w:sz w:val="24"/>
-          <w:szCs w:val="24"/>
+          <w:rFonts w:ascii="Calibri" w:hAnsi="Calibri" w:cs="Calibri"/>
         </w:rPr>
         <w:t xml:space="preserve"> After the algorithm ends, we’ll have the shortest paths from the source node to all other nodes in the graph.</w:t>
       </w:r>
@@ -299,42 +233,32 @@
     <w:p>
       <w:pPr>
         <w:rPr>
-          <w:rFonts w:asciiTheme="majorHAnsi" w:hAnsiTheme="majorHAnsi" w:cstheme="majorHAnsi"/>
-          <w:sz w:val="24"/>
-          <w:szCs w:val="24"/>
-        </w:rPr>
-      </w:pPr>
-    </w:p>
-    <w:p>
-      <w:pPr>
-        <w:rPr>
-          <w:rFonts w:asciiTheme="majorHAnsi" w:hAnsiTheme="majorHAnsi" w:cstheme="majorHAnsi"/>
-          <w:sz w:val="24"/>
-          <w:szCs w:val="24"/>
-        </w:rPr>
-      </w:pPr>
-      <w:r>
-        <w:rPr>
-          <w:rFonts w:asciiTheme="majorHAnsi" w:hAnsiTheme="majorHAnsi" w:cstheme="majorHAnsi"/>
-          <w:sz w:val="24"/>
-          <w:szCs w:val="24"/>
+          <w:rFonts w:ascii="Calibri" w:hAnsi="Calibri" w:cs="Calibri"/>
+        </w:rPr>
+      </w:pPr>
+    </w:p>
+    <w:p>
+      <w:pPr>
+        <w:rPr>
+          <w:rFonts w:ascii="Calibri" w:hAnsi="Calibri" w:cs="Calibri"/>
+        </w:rPr>
+      </w:pPr>
+      <w:r>
+        <w:rPr>
+          <w:rFonts w:ascii="Calibri" w:hAnsi="Calibri" w:cs="Calibri"/>
         </w:rPr>
         <w:t>A* algorithm is relatively faster than Dijkstra</w:t>
       </w:r>
       <w:r>
         <w:rPr>
-          <w:rFonts w:asciiTheme="majorHAnsi" w:hAnsiTheme="majorHAnsi" w:cstheme="majorHAnsi"/>
-          <w:sz w:val="24"/>
-          <w:szCs w:val="24"/>
+          <w:rFonts w:ascii="Calibri" w:hAnsi="Calibri" w:cs="Calibri"/>
         </w:rPr>
         <w:t xml:space="preserve"> but </w:t>
       </w:r>
       <w:r>
         <w:rPr>
-          <w:rFonts w:asciiTheme="majorHAnsi" w:hAnsiTheme="majorHAnsi" w:cstheme="majorHAnsi"/>
+          <w:rFonts w:ascii="Calibri" w:hAnsi="Calibri" w:cs="Calibri"/>
           <w:spacing w:val="2"/>
-          <w:sz w:val="24"/>
-          <w:szCs w:val="24"/>
           <w:shd w:val="clear" w:color="auto" w:fill="FFFFFF"/>
         </w:rPr>
         <w:t>if you have many target nodes and you don't know which one is closest to the main one, A* is not very optimal. This is because it needs to be run several times (once per target node) to get to all of them.</w:t>
@@ -343,27 +267,21 @@
     <w:p>
       <w:pPr>
         <w:rPr>
-          <w:rFonts w:asciiTheme="majorHAnsi" w:hAnsiTheme="majorHAnsi" w:cstheme="majorHAnsi"/>
+          <w:rFonts w:ascii="Calibri" w:hAnsi="Calibri" w:cs="Calibri"/>
           <w:spacing w:val="2"/>
-          <w:sz w:val="24"/>
-          <w:szCs w:val="24"/>
           <w:shd w:val="clear" w:color="auto" w:fill="FFFFFF"/>
         </w:rPr>
       </w:pPr>
       <w:r>
         <w:rPr>
-          <w:rFonts w:asciiTheme="majorHAnsi" w:hAnsiTheme="majorHAnsi" w:cstheme="majorHAnsi"/>
-          <w:sz w:val="24"/>
-          <w:szCs w:val="24"/>
+          <w:rFonts w:ascii="Calibri" w:hAnsi="Calibri" w:cs="Calibri"/>
         </w:rPr>
         <w:t xml:space="preserve">Dijkstra is an uninformed algorithm. This means that it does not need to know the target node beforehand. For this reason, it's optimal in cases where you don't have any prior knowledge of the graph when you cannot estimate the distance between each node and the target. </w:t>
       </w:r>
       <w:r>
         <w:rPr>
-          <w:rFonts w:asciiTheme="majorHAnsi" w:hAnsiTheme="majorHAnsi" w:cstheme="majorHAnsi"/>
+          <w:rFonts w:ascii="Calibri" w:hAnsi="Calibri" w:cs="Calibri"/>
           <w:spacing w:val="2"/>
-          <w:sz w:val="24"/>
-          <w:szCs w:val="24"/>
           <w:shd w:val="clear" w:color="auto" w:fill="FFFFFF"/>
         </w:rPr>
         <w:t>Since Dijkstra picks edges with the smallest cost at each step it usually covers a large area of the graph. This is especially useful when you have multiple target nodes, but you don't know which one is the closest.</w:t>
@@ -372,10 +290,8 @@
     <w:p>
       <w:pPr>
         <w:rPr>
-          <w:rFonts w:asciiTheme="majorHAnsi" w:hAnsiTheme="majorHAnsi" w:cstheme="majorHAnsi"/>
+          <w:rFonts w:ascii="Calibri" w:hAnsi="Calibri" w:cs="Calibri"/>
           <w:spacing w:val="2"/>
-          <w:sz w:val="24"/>
-          <w:szCs w:val="24"/>
           <w:shd w:val="clear" w:color="auto" w:fill="FFFFFF"/>
         </w:rPr>
       </w:pPr>
@@ -383,16 +299,12 @@
     <w:p>
       <w:pPr>
         <w:rPr>
-          <w:rFonts w:asciiTheme="majorHAnsi" w:hAnsiTheme="majorHAnsi" w:cstheme="majorHAnsi"/>
-          <w:sz w:val="24"/>
-          <w:szCs w:val="24"/>
-        </w:rPr>
-      </w:pPr>
-      <w:r>
-        <w:rPr>
-          <w:rFonts w:asciiTheme="majorHAnsi" w:hAnsiTheme="majorHAnsi" w:cstheme="majorHAnsi"/>
-          <w:sz w:val="24"/>
-          <w:szCs w:val="24"/>
+          <w:rFonts w:ascii="Calibri" w:hAnsi="Calibri" w:cs="Calibri"/>
+        </w:rPr>
+      </w:pPr>
+      <w:r>
+        <w:rPr>
+          <w:rFonts w:ascii="Calibri" w:hAnsi="Calibri" w:cs="Calibri"/>
         </w:rPr>
         <w:t>Why Priority Queue?</w:t>
       </w:r>
@@ -403,312 +315,312 @@
         <w:shd w:val="clear" w:color="auto" w:fill="FFFFFF"/>
         <w:spacing w:before="0" w:beforeAutospacing="0" w:after="240" w:afterAutospacing="0"/>
         <w:rPr>
-          <w:rFonts w:ascii="Segoe UI" w:hAnsi="Segoe UI" w:cs="Segoe UI"/>
-          <w:color w:val="282829"/>
-          <w:sz w:val="23"/>
-          <w:szCs w:val="23"/>
-        </w:rPr>
-      </w:pPr>
-      <w:r>
-        <w:rPr>
-          <w:rFonts w:ascii="Segoe UI" w:hAnsi="Segoe UI" w:cs="Segoe UI"/>
-          <w:color w:val="282829"/>
-          <w:sz w:val="23"/>
-          <w:szCs w:val="23"/>
+          <w:rFonts w:ascii="Calibri" w:hAnsi="Calibri" w:cs="Calibri"/>
+          <w:color w:val="282829"/>
+          <w:sz w:val="22"/>
+          <w:szCs w:val="22"/>
+        </w:rPr>
+      </w:pPr>
+      <w:r>
+        <w:rPr>
+          <w:rFonts w:ascii="Calibri" w:hAnsi="Calibri" w:cs="Calibri"/>
+          <w:color w:val="282829"/>
+          <w:sz w:val="22"/>
+          <w:szCs w:val="22"/>
         </w:rPr>
         <w:t>In Dijkstra's algorithm, the important step is selecting an unexplored vertex </w:t>
       </w:r>
       <w:r>
         <w:rPr>
-          <w:rFonts w:ascii="Segoe UI" w:hAnsi="Segoe UI" w:cs="Segoe UI"/>
-          <w:i/>
-          <w:iCs/>
-          <w:color w:val="282829"/>
-          <w:sz w:val="23"/>
-          <w:szCs w:val="23"/>
+          <w:rFonts w:ascii="Calibri" w:hAnsi="Calibri" w:cs="Calibri"/>
+          <w:i/>
+          <w:iCs/>
+          <w:color w:val="282829"/>
+          <w:sz w:val="22"/>
+          <w:szCs w:val="22"/>
         </w:rPr>
         <w:t>v </w:t>
       </w:r>
       <w:r>
         <w:rPr>
-          <w:rFonts w:ascii="Segoe UI" w:hAnsi="Segoe UI" w:cs="Segoe UI"/>
-          <w:color w:val="282829"/>
-          <w:sz w:val="23"/>
-          <w:szCs w:val="23"/>
+          <w:rFonts w:ascii="Calibri" w:hAnsi="Calibri" w:cs="Calibri"/>
+          <w:color w:val="282829"/>
+          <w:sz w:val="22"/>
+          <w:szCs w:val="22"/>
         </w:rPr>
         <w:t>such that there is an edge </w:t>
       </w:r>
       <w:r>
         <w:rPr>
-          <w:rFonts w:ascii="Segoe UI" w:hAnsi="Segoe UI" w:cs="Segoe UI"/>
-          <w:i/>
-          <w:iCs/>
-          <w:color w:val="282829"/>
-          <w:sz w:val="23"/>
-          <w:szCs w:val="23"/>
+          <w:rFonts w:ascii="Calibri" w:hAnsi="Calibri" w:cs="Calibri"/>
+          <w:i/>
+          <w:iCs/>
+          <w:color w:val="282829"/>
+          <w:sz w:val="22"/>
+          <w:szCs w:val="22"/>
         </w:rPr>
         <w:t>(u, v) </w:t>
       </w:r>
       <w:r>
         <w:rPr>
-          <w:rFonts w:ascii="Segoe UI" w:hAnsi="Segoe UI" w:cs="Segoe UI"/>
-          <w:color w:val="282829"/>
-          <w:sz w:val="23"/>
-          <w:szCs w:val="23"/>
+          <w:rFonts w:ascii="Calibri" w:hAnsi="Calibri" w:cs="Calibri"/>
+          <w:color w:val="282829"/>
+          <w:sz w:val="22"/>
+          <w:szCs w:val="22"/>
         </w:rPr>
         <w:t>in the graph, where </w:t>
       </w:r>
       <w:r>
         <w:rPr>
-          <w:rFonts w:ascii="Segoe UI" w:hAnsi="Segoe UI" w:cs="Segoe UI"/>
-          <w:i/>
-          <w:iCs/>
-          <w:color w:val="282829"/>
-          <w:sz w:val="23"/>
-          <w:szCs w:val="23"/>
+          <w:rFonts w:ascii="Calibri" w:hAnsi="Calibri" w:cs="Calibri"/>
+          <w:i/>
+          <w:iCs/>
+          <w:color w:val="282829"/>
+          <w:sz w:val="22"/>
+          <w:szCs w:val="22"/>
         </w:rPr>
         <w:t>u </w:t>
       </w:r>
       <w:r>
         <w:rPr>
-          <w:rFonts w:ascii="Segoe UI" w:hAnsi="Segoe UI" w:cs="Segoe UI"/>
-          <w:color w:val="282829"/>
-          <w:sz w:val="23"/>
-          <w:szCs w:val="23"/>
+          <w:rFonts w:ascii="Calibri" w:hAnsi="Calibri" w:cs="Calibri"/>
+          <w:color w:val="282829"/>
+          <w:sz w:val="22"/>
+          <w:szCs w:val="22"/>
         </w:rPr>
         <w:t>is an already explored vertex, and </w:t>
       </w:r>
       <w:r>
         <w:rPr>
-          <w:rFonts w:ascii="Segoe UI" w:hAnsi="Segoe UI" w:cs="Segoe UI"/>
-          <w:i/>
-          <w:iCs/>
-          <w:color w:val="282829"/>
-          <w:sz w:val="23"/>
-          <w:szCs w:val="23"/>
+          <w:rFonts w:ascii="Calibri" w:hAnsi="Calibri" w:cs="Calibri"/>
+          <w:i/>
+          <w:iCs/>
+          <w:color w:val="282829"/>
+          <w:sz w:val="22"/>
+          <w:szCs w:val="22"/>
         </w:rPr>
         <w:t xml:space="preserve">d'(v) = </w:t>
       </w:r>
       <w:proofErr w:type="spellStart"/>
       <w:r>
         <w:rPr>
-          <w:rFonts w:ascii="Segoe UI" w:hAnsi="Segoe UI" w:cs="Segoe UI"/>
-          <w:i/>
-          <w:iCs/>
-          <w:color w:val="282829"/>
-          <w:sz w:val="23"/>
-          <w:szCs w:val="23"/>
+          <w:rFonts w:ascii="Calibri" w:hAnsi="Calibri" w:cs="Calibri"/>
+          <w:i/>
+          <w:iCs/>
+          <w:color w:val="282829"/>
+          <w:sz w:val="22"/>
+          <w:szCs w:val="22"/>
         </w:rPr>
         <w:t>dist</w:t>
       </w:r>
       <w:proofErr w:type="spellEnd"/>
       <w:r>
         <w:rPr>
-          <w:rFonts w:ascii="Segoe UI" w:hAnsi="Segoe UI" w:cs="Segoe UI"/>
-          <w:i/>
-          <w:iCs/>
-          <w:color w:val="282829"/>
-          <w:sz w:val="23"/>
-          <w:szCs w:val="23"/>
+          <w:rFonts w:ascii="Calibri" w:hAnsi="Calibri" w:cs="Calibri"/>
+          <w:i/>
+          <w:iCs/>
+          <w:color w:val="282829"/>
+          <w:sz w:val="22"/>
+          <w:szCs w:val="22"/>
         </w:rPr>
         <w:t>(u) </w:t>
       </w:r>
       <w:r>
         <w:rPr>
-          <w:rFonts w:ascii="Segoe UI" w:hAnsi="Segoe UI" w:cs="Segoe UI"/>
-          <w:color w:val="282829"/>
-          <w:sz w:val="23"/>
-          <w:szCs w:val="23"/>
+          <w:rFonts w:ascii="Calibri" w:hAnsi="Calibri" w:cs="Calibri"/>
+          <w:color w:val="282829"/>
+          <w:sz w:val="22"/>
+          <w:szCs w:val="22"/>
         </w:rPr>
         <w:t>+</w:t>
       </w:r>
       <w:r>
         <w:rPr>
-          <w:rFonts w:ascii="Segoe UI" w:hAnsi="Segoe UI" w:cs="Segoe UI"/>
-          <w:i/>
-          <w:iCs/>
-          <w:color w:val="282829"/>
-          <w:sz w:val="23"/>
-          <w:szCs w:val="23"/>
+          <w:rFonts w:ascii="Calibri" w:hAnsi="Calibri" w:cs="Calibri"/>
+          <w:i/>
+          <w:iCs/>
+          <w:color w:val="282829"/>
+          <w:sz w:val="22"/>
+          <w:szCs w:val="22"/>
         </w:rPr>
         <w:t> </w:t>
       </w:r>
       <w:proofErr w:type="gramStart"/>
       <w:r>
         <w:rPr>
-          <w:rFonts w:ascii="Segoe UI" w:hAnsi="Segoe UI" w:cs="Segoe UI"/>
-          <w:i/>
-          <w:iCs/>
-          <w:color w:val="282829"/>
-          <w:sz w:val="23"/>
-          <w:szCs w:val="23"/>
+          <w:rFonts w:ascii="Calibri" w:hAnsi="Calibri" w:cs="Calibri"/>
+          <w:i/>
+          <w:iCs/>
+          <w:color w:val="282829"/>
+          <w:sz w:val="22"/>
+          <w:szCs w:val="22"/>
         </w:rPr>
         <w:t>cost(</w:t>
       </w:r>
       <w:proofErr w:type="gramEnd"/>
       <w:r>
         <w:rPr>
-          <w:rFonts w:ascii="Segoe UI" w:hAnsi="Segoe UI" w:cs="Segoe UI"/>
-          <w:i/>
-          <w:iCs/>
-          <w:color w:val="282829"/>
-          <w:sz w:val="23"/>
-          <w:szCs w:val="23"/>
+          <w:rFonts w:ascii="Calibri" w:hAnsi="Calibri" w:cs="Calibri"/>
+          <w:i/>
+          <w:iCs/>
+          <w:color w:val="282829"/>
+          <w:sz w:val="22"/>
+          <w:szCs w:val="22"/>
         </w:rPr>
         <w:t>u, v)</w:t>
       </w:r>
       <w:r>
         <w:rPr>
-          <w:rFonts w:ascii="Segoe UI" w:hAnsi="Segoe UI" w:cs="Segoe UI"/>
-          <w:color w:val="282829"/>
-          <w:sz w:val="23"/>
-          <w:szCs w:val="23"/>
+          <w:rFonts w:ascii="Calibri" w:hAnsi="Calibri" w:cs="Calibri"/>
+          <w:color w:val="282829"/>
+          <w:sz w:val="22"/>
+          <w:szCs w:val="22"/>
         </w:rPr>
         <w:t> is minimum. Here, </w:t>
       </w:r>
       <w:proofErr w:type="spellStart"/>
       <w:r>
         <w:rPr>
-          <w:rFonts w:ascii="Segoe UI" w:hAnsi="Segoe UI" w:cs="Segoe UI"/>
-          <w:i/>
-          <w:iCs/>
-          <w:color w:val="282829"/>
-          <w:sz w:val="23"/>
-          <w:szCs w:val="23"/>
+          <w:rFonts w:ascii="Calibri" w:hAnsi="Calibri" w:cs="Calibri"/>
+          <w:i/>
+          <w:iCs/>
+          <w:color w:val="282829"/>
+          <w:sz w:val="22"/>
+          <w:szCs w:val="22"/>
         </w:rPr>
         <w:t>dist</w:t>
       </w:r>
       <w:proofErr w:type="spellEnd"/>
       <w:r>
         <w:rPr>
-          <w:rFonts w:ascii="Segoe UI" w:hAnsi="Segoe UI" w:cs="Segoe UI"/>
-          <w:i/>
-          <w:iCs/>
-          <w:color w:val="282829"/>
-          <w:sz w:val="23"/>
-          <w:szCs w:val="23"/>
+          <w:rFonts w:ascii="Calibri" w:hAnsi="Calibri" w:cs="Calibri"/>
+          <w:i/>
+          <w:iCs/>
+          <w:color w:val="282829"/>
+          <w:sz w:val="22"/>
+          <w:szCs w:val="22"/>
         </w:rPr>
         <w:t>(u)</w:t>
       </w:r>
       <w:r>
         <w:rPr>
-          <w:rFonts w:ascii="Segoe UI" w:hAnsi="Segoe UI" w:cs="Segoe UI"/>
-          <w:color w:val="282829"/>
-          <w:sz w:val="23"/>
-          <w:szCs w:val="23"/>
+          <w:rFonts w:ascii="Calibri" w:hAnsi="Calibri" w:cs="Calibri"/>
+          <w:color w:val="282829"/>
+          <w:sz w:val="22"/>
+          <w:szCs w:val="22"/>
         </w:rPr>
         <w:t> is the length of the already found shortest path from the source vertex </w:t>
       </w:r>
       <w:r>
         <w:rPr>
-          <w:rFonts w:ascii="Segoe UI" w:hAnsi="Segoe UI" w:cs="Segoe UI"/>
-          <w:i/>
-          <w:iCs/>
-          <w:color w:val="282829"/>
-          <w:sz w:val="23"/>
-          <w:szCs w:val="23"/>
+          <w:rFonts w:ascii="Calibri" w:hAnsi="Calibri" w:cs="Calibri"/>
+          <w:i/>
+          <w:iCs/>
+          <w:color w:val="282829"/>
+          <w:sz w:val="22"/>
+          <w:szCs w:val="22"/>
         </w:rPr>
         <w:t>s </w:t>
       </w:r>
       <w:r>
         <w:rPr>
-          <w:rFonts w:ascii="Segoe UI" w:hAnsi="Segoe UI" w:cs="Segoe UI"/>
-          <w:color w:val="282829"/>
-          <w:sz w:val="23"/>
-          <w:szCs w:val="23"/>
+          <w:rFonts w:ascii="Calibri" w:hAnsi="Calibri" w:cs="Calibri"/>
+          <w:color w:val="282829"/>
+          <w:sz w:val="22"/>
+          <w:szCs w:val="22"/>
         </w:rPr>
         <w:t>to vertex </w:t>
       </w:r>
       <w:r>
         <w:rPr>
-          <w:rFonts w:ascii="Segoe UI" w:hAnsi="Segoe UI" w:cs="Segoe UI"/>
-          <w:i/>
-          <w:iCs/>
-          <w:color w:val="282829"/>
-          <w:sz w:val="23"/>
-          <w:szCs w:val="23"/>
+          <w:rFonts w:ascii="Calibri" w:hAnsi="Calibri" w:cs="Calibri"/>
+          <w:i/>
+          <w:iCs/>
+          <w:color w:val="282829"/>
+          <w:sz w:val="22"/>
+          <w:szCs w:val="22"/>
         </w:rPr>
         <w:t>u</w:t>
       </w:r>
       <w:r>
         <w:rPr>
-          <w:rFonts w:ascii="Segoe UI" w:hAnsi="Segoe UI" w:cs="Segoe UI"/>
-          <w:color w:val="282829"/>
-          <w:sz w:val="23"/>
-          <w:szCs w:val="23"/>
+          <w:rFonts w:ascii="Calibri" w:hAnsi="Calibri" w:cs="Calibri"/>
+          <w:color w:val="282829"/>
+          <w:sz w:val="22"/>
+          <w:szCs w:val="22"/>
         </w:rPr>
         <w:t>, and </w:t>
       </w:r>
       <w:proofErr w:type="gramStart"/>
       <w:r>
         <w:rPr>
-          <w:rFonts w:ascii="Segoe UI" w:hAnsi="Segoe UI" w:cs="Segoe UI"/>
-          <w:i/>
-          <w:iCs/>
-          <w:color w:val="282829"/>
-          <w:sz w:val="23"/>
-          <w:szCs w:val="23"/>
+          <w:rFonts w:ascii="Calibri" w:hAnsi="Calibri" w:cs="Calibri"/>
+          <w:i/>
+          <w:iCs/>
+          <w:color w:val="282829"/>
+          <w:sz w:val="22"/>
+          <w:szCs w:val="22"/>
         </w:rPr>
         <w:t>cost(</w:t>
       </w:r>
       <w:proofErr w:type="gramEnd"/>
       <w:r>
         <w:rPr>
-          <w:rFonts w:ascii="Segoe UI" w:hAnsi="Segoe UI" w:cs="Segoe UI"/>
-          <w:i/>
-          <w:iCs/>
-          <w:color w:val="282829"/>
-          <w:sz w:val="23"/>
-          <w:szCs w:val="23"/>
+          <w:rFonts w:ascii="Calibri" w:hAnsi="Calibri" w:cs="Calibri"/>
+          <w:i/>
+          <w:iCs/>
+          <w:color w:val="282829"/>
+          <w:sz w:val="22"/>
+          <w:szCs w:val="22"/>
         </w:rPr>
         <w:t>u, v)</w:t>
       </w:r>
       <w:r>
         <w:rPr>
-          <w:rFonts w:ascii="Segoe UI" w:hAnsi="Segoe UI" w:cs="Segoe UI"/>
-          <w:color w:val="282829"/>
-          <w:sz w:val="23"/>
-          <w:szCs w:val="23"/>
+          <w:rFonts w:ascii="Calibri" w:hAnsi="Calibri" w:cs="Calibri"/>
+          <w:color w:val="282829"/>
+          <w:sz w:val="22"/>
+          <w:szCs w:val="22"/>
         </w:rPr>
         <w:t> is the weight of the edge from </w:t>
       </w:r>
       <w:r>
         <w:rPr>
-          <w:rFonts w:ascii="Segoe UI" w:hAnsi="Segoe UI" w:cs="Segoe UI"/>
-          <w:i/>
-          <w:iCs/>
-          <w:color w:val="282829"/>
-          <w:sz w:val="23"/>
-          <w:szCs w:val="23"/>
+          <w:rFonts w:ascii="Calibri" w:hAnsi="Calibri" w:cs="Calibri"/>
+          <w:i/>
+          <w:iCs/>
+          <w:color w:val="282829"/>
+          <w:sz w:val="22"/>
+          <w:szCs w:val="22"/>
         </w:rPr>
         <w:t>u </w:t>
       </w:r>
       <w:r>
         <w:rPr>
-          <w:rFonts w:ascii="Segoe UI" w:hAnsi="Segoe UI" w:cs="Segoe UI"/>
-          <w:color w:val="282829"/>
-          <w:sz w:val="23"/>
-          <w:szCs w:val="23"/>
+          <w:rFonts w:ascii="Calibri" w:hAnsi="Calibri" w:cs="Calibri"/>
+          <w:color w:val="282829"/>
+          <w:sz w:val="22"/>
+          <w:szCs w:val="22"/>
         </w:rPr>
         <w:t>to </w:t>
       </w:r>
       <w:r>
         <w:rPr>
-          <w:rFonts w:ascii="Segoe UI" w:hAnsi="Segoe UI" w:cs="Segoe UI"/>
-          <w:i/>
-          <w:iCs/>
-          <w:color w:val="282829"/>
-          <w:sz w:val="23"/>
-          <w:szCs w:val="23"/>
+          <w:rFonts w:ascii="Calibri" w:hAnsi="Calibri" w:cs="Calibri"/>
+          <w:i/>
+          <w:iCs/>
+          <w:color w:val="282829"/>
+          <w:sz w:val="22"/>
+          <w:szCs w:val="22"/>
         </w:rPr>
         <w:t>v</w:t>
       </w:r>
       <w:r>
         <w:rPr>
-          <w:rFonts w:ascii="Segoe UI" w:hAnsi="Segoe UI" w:cs="Segoe UI"/>
-          <w:color w:val="282829"/>
-          <w:sz w:val="23"/>
-          <w:szCs w:val="23"/>
+          <w:rFonts w:ascii="Calibri" w:hAnsi="Calibri" w:cs="Calibri"/>
+          <w:color w:val="282829"/>
+          <w:sz w:val="22"/>
+          <w:szCs w:val="22"/>
         </w:rPr>
         <w:t>.</w:t>
       </w:r>
@@ -719,126 +631,126 @@
         <w:shd w:val="clear" w:color="auto" w:fill="FFFFFF"/>
         <w:spacing w:before="0" w:beforeAutospacing="0" w:after="240" w:afterAutospacing="0"/>
         <w:rPr>
-          <w:rFonts w:ascii="Segoe UI" w:hAnsi="Segoe UI" w:cs="Segoe UI"/>
-          <w:color w:val="282829"/>
-          <w:sz w:val="23"/>
-          <w:szCs w:val="23"/>
-        </w:rPr>
-      </w:pPr>
-      <w:r>
-        <w:rPr>
-          <w:rFonts w:ascii="Segoe UI" w:hAnsi="Segoe UI" w:cs="Segoe UI"/>
-          <w:color w:val="282829"/>
-          <w:sz w:val="23"/>
-          <w:szCs w:val="23"/>
+          <w:rFonts w:ascii="Calibri" w:hAnsi="Calibri" w:cs="Calibri"/>
+          <w:color w:val="282829"/>
+          <w:sz w:val="22"/>
+          <w:szCs w:val="22"/>
+        </w:rPr>
+      </w:pPr>
+      <w:r>
+        <w:rPr>
+          <w:rFonts w:ascii="Calibri" w:hAnsi="Calibri" w:cs="Calibri"/>
+          <w:color w:val="282829"/>
+          <w:sz w:val="22"/>
+          <w:szCs w:val="22"/>
         </w:rPr>
         <w:t>If we store the unexplored vertices in a simple array/linked list, we would have to iterate over the whole list each time to find the desired vertex </w:t>
       </w:r>
       <w:r>
         <w:rPr>
-          <w:rFonts w:ascii="Segoe UI" w:hAnsi="Segoe UI" w:cs="Segoe UI"/>
-          <w:i/>
-          <w:iCs/>
-          <w:color w:val="282829"/>
-          <w:sz w:val="23"/>
-          <w:szCs w:val="23"/>
+          <w:rFonts w:ascii="Calibri" w:hAnsi="Calibri" w:cs="Calibri"/>
+          <w:i/>
+          <w:iCs/>
+          <w:color w:val="282829"/>
+          <w:sz w:val="22"/>
+          <w:szCs w:val="22"/>
         </w:rPr>
         <w:t>v, </w:t>
       </w:r>
       <w:r>
         <w:rPr>
-          <w:rFonts w:ascii="Segoe UI" w:hAnsi="Segoe UI" w:cs="Segoe UI"/>
-          <w:color w:val="282829"/>
-          <w:sz w:val="23"/>
-          <w:szCs w:val="23"/>
+          <w:rFonts w:ascii="Calibri" w:hAnsi="Calibri" w:cs="Calibri"/>
+          <w:color w:val="282829"/>
+          <w:sz w:val="22"/>
+          <w:szCs w:val="22"/>
         </w:rPr>
         <w:t>with minimum </w:t>
       </w:r>
       <w:r>
         <w:rPr>
-          <w:rFonts w:ascii="Segoe UI" w:hAnsi="Segoe UI" w:cs="Segoe UI"/>
-          <w:i/>
-          <w:iCs/>
-          <w:color w:val="282829"/>
-          <w:sz w:val="23"/>
-          <w:szCs w:val="23"/>
+          <w:rFonts w:ascii="Calibri" w:hAnsi="Calibri" w:cs="Calibri"/>
+          <w:i/>
+          <w:iCs/>
+          <w:color w:val="282829"/>
+          <w:sz w:val="22"/>
+          <w:szCs w:val="22"/>
         </w:rPr>
         <w:t>d'(v) </w:t>
       </w:r>
       <w:r>
         <w:rPr>
-          <w:rFonts w:ascii="Segoe UI" w:hAnsi="Segoe UI" w:cs="Segoe UI"/>
-          <w:color w:val="282829"/>
-          <w:sz w:val="23"/>
-          <w:szCs w:val="23"/>
+          <w:rFonts w:ascii="Calibri" w:hAnsi="Calibri" w:cs="Calibri"/>
+          <w:color w:val="282829"/>
+          <w:sz w:val="22"/>
+          <w:szCs w:val="22"/>
         </w:rPr>
         <w:t>(</w:t>
       </w:r>
       <w:r>
         <w:rPr>
-          <w:rFonts w:ascii="Segoe UI" w:hAnsi="Segoe UI" w:cs="Segoe UI"/>
-          <w:i/>
-          <w:iCs/>
-          <w:color w:val="282829"/>
-          <w:sz w:val="23"/>
-          <w:szCs w:val="23"/>
+          <w:rFonts w:ascii="Calibri" w:hAnsi="Calibri" w:cs="Calibri"/>
+          <w:i/>
+          <w:iCs/>
+          <w:color w:val="282829"/>
+          <w:sz w:val="22"/>
+          <w:szCs w:val="22"/>
         </w:rPr>
         <w:t xml:space="preserve">d'(v) = </w:t>
       </w:r>
       <w:proofErr w:type="spellStart"/>
       <w:r>
         <w:rPr>
-          <w:rFonts w:ascii="Segoe UI" w:hAnsi="Segoe UI" w:cs="Segoe UI"/>
-          <w:i/>
-          <w:iCs/>
-          <w:color w:val="282829"/>
-          <w:sz w:val="23"/>
-          <w:szCs w:val="23"/>
+          <w:rFonts w:ascii="Calibri" w:hAnsi="Calibri" w:cs="Calibri"/>
+          <w:i/>
+          <w:iCs/>
+          <w:color w:val="282829"/>
+          <w:sz w:val="22"/>
+          <w:szCs w:val="22"/>
         </w:rPr>
         <w:t>dist</w:t>
       </w:r>
       <w:proofErr w:type="spellEnd"/>
       <w:r>
         <w:rPr>
-          <w:rFonts w:ascii="Segoe UI" w:hAnsi="Segoe UI" w:cs="Segoe UI"/>
-          <w:i/>
-          <w:iCs/>
-          <w:color w:val="282829"/>
-          <w:sz w:val="23"/>
-          <w:szCs w:val="23"/>
+          <w:rFonts w:ascii="Calibri" w:hAnsi="Calibri" w:cs="Calibri"/>
+          <w:i/>
+          <w:iCs/>
+          <w:color w:val="282829"/>
+          <w:sz w:val="22"/>
+          <w:szCs w:val="22"/>
         </w:rPr>
         <w:t xml:space="preserve">(u) + </w:t>
       </w:r>
       <w:proofErr w:type="gramStart"/>
       <w:r>
         <w:rPr>
-          <w:rFonts w:ascii="Segoe UI" w:hAnsi="Segoe UI" w:cs="Segoe UI"/>
-          <w:i/>
-          <w:iCs/>
-          <w:color w:val="282829"/>
-          <w:sz w:val="23"/>
-          <w:szCs w:val="23"/>
+          <w:rFonts w:ascii="Calibri" w:hAnsi="Calibri" w:cs="Calibri"/>
+          <w:i/>
+          <w:iCs/>
+          <w:color w:val="282829"/>
+          <w:sz w:val="22"/>
+          <w:szCs w:val="22"/>
         </w:rPr>
         <w:t>cost(</w:t>
       </w:r>
       <w:proofErr w:type="gramEnd"/>
       <w:r>
         <w:rPr>
-          <w:rFonts w:ascii="Segoe UI" w:hAnsi="Segoe UI" w:cs="Segoe UI"/>
-          <w:i/>
-          <w:iCs/>
-          <w:color w:val="282829"/>
-          <w:sz w:val="23"/>
-          <w:szCs w:val="23"/>
+          <w:rFonts w:ascii="Calibri" w:hAnsi="Calibri" w:cs="Calibri"/>
+          <w:i/>
+          <w:iCs/>
+          <w:color w:val="282829"/>
+          <w:sz w:val="22"/>
+          <w:szCs w:val="22"/>
         </w:rPr>
         <w:t>u, v)</w:t>
       </w:r>
       <w:r>
         <w:rPr>
-          <w:rFonts w:ascii="Segoe UI" w:hAnsi="Segoe UI" w:cs="Segoe UI"/>
-          <w:color w:val="282829"/>
-          <w:sz w:val="23"/>
-          <w:szCs w:val="23"/>
+          <w:rFonts w:ascii="Calibri" w:hAnsi="Calibri" w:cs="Calibri"/>
+          <w:color w:val="282829"/>
+          <w:sz w:val="22"/>
+          <w:szCs w:val="22"/>
         </w:rPr>
         <w:t>).</w:t>
       </w:r>
@@ -849,136 +761,135 @@
         <w:shd w:val="clear" w:color="auto" w:fill="FFFFFF"/>
         <w:spacing w:before="0" w:beforeAutospacing="0" w:after="0" w:afterAutospacing="0"/>
         <w:rPr>
-          <w:rFonts w:ascii="Segoe UI" w:hAnsi="Segoe UI" w:cs="Segoe UI"/>
-          <w:color w:val="282829"/>
-          <w:sz w:val="23"/>
-          <w:szCs w:val="23"/>
-        </w:rPr>
-      </w:pPr>
-      <w:r>
-        <w:rPr>
-          <w:rFonts w:ascii="Segoe UI" w:hAnsi="Segoe UI" w:cs="Segoe UI"/>
-          <w:color w:val="282829"/>
-          <w:sz w:val="23"/>
-          <w:szCs w:val="23"/>
-        </w:rPr>
-        <w:lastRenderedPageBreak/>
+          <w:rFonts w:ascii="Calibri" w:hAnsi="Calibri" w:cs="Calibri"/>
+          <w:color w:val="282829"/>
+          <w:sz w:val="22"/>
+          <w:szCs w:val="22"/>
+        </w:rPr>
+      </w:pPr>
+      <w:r>
+        <w:rPr>
+          <w:rFonts w:ascii="Calibri" w:hAnsi="Calibri" w:cs="Calibri"/>
+          <w:color w:val="282829"/>
+          <w:sz w:val="22"/>
+          <w:szCs w:val="22"/>
+        </w:rPr>
         <w:t>If we store the vertices in a priority queue with </w:t>
       </w:r>
       <w:r>
         <w:rPr>
-          <w:rFonts w:ascii="Segoe UI" w:hAnsi="Segoe UI" w:cs="Segoe UI"/>
-          <w:i/>
-          <w:iCs/>
-          <w:color w:val="282829"/>
-          <w:sz w:val="23"/>
-          <w:szCs w:val="23"/>
+          <w:rFonts w:ascii="Calibri" w:hAnsi="Calibri" w:cs="Calibri"/>
+          <w:i/>
+          <w:iCs/>
+          <w:color w:val="282829"/>
+          <w:sz w:val="22"/>
+          <w:szCs w:val="22"/>
         </w:rPr>
         <w:t>d'(v)</w:t>
       </w:r>
       <w:r>
         <w:rPr>
-          <w:rFonts w:ascii="Segoe UI" w:hAnsi="Segoe UI" w:cs="Segoe UI"/>
-          <w:color w:val="282829"/>
-          <w:sz w:val="23"/>
-          <w:szCs w:val="23"/>
+          <w:rFonts w:ascii="Calibri" w:hAnsi="Calibri" w:cs="Calibri"/>
+          <w:color w:val="282829"/>
+          <w:sz w:val="22"/>
+          <w:szCs w:val="22"/>
         </w:rPr>
         <w:t> as the key for each vertex, we can get the vertex with minimum </w:t>
       </w:r>
       <w:r>
         <w:rPr>
-          <w:rFonts w:ascii="Segoe UI" w:hAnsi="Segoe UI" w:cs="Segoe UI"/>
-          <w:i/>
-          <w:iCs/>
-          <w:color w:val="282829"/>
-          <w:sz w:val="23"/>
-          <w:szCs w:val="23"/>
+          <w:rFonts w:ascii="Calibri" w:hAnsi="Calibri" w:cs="Calibri"/>
+          <w:i/>
+          <w:iCs/>
+          <w:color w:val="282829"/>
+          <w:sz w:val="22"/>
+          <w:szCs w:val="22"/>
         </w:rPr>
         <w:t>d'(v)</w:t>
       </w:r>
       <w:r>
         <w:rPr>
-          <w:rFonts w:ascii="Segoe UI" w:hAnsi="Segoe UI" w:cs="Segoe UI"/>
-          <w:color w:val="282829"/>
-          <w:sz w:val="23"/>
-          <w:szCs w:val="23"/>
+          <w:rFonts w:ascii="Calibri" w:hAnsi="Calibri" w:cs="Calibri"/>
+          <w:color w:val="282829"/>
+          <w:sz w:val="22"/>
+          <w:szCs w:val="22"/>
         </w:rPr>
         <w:t> by using the </w:t>
       </w:r>
       <w:r>
         <w:rPr>
           <w:rStyle w:val="HTMLCode"/>
-          <w:rFonts w:ascii="Consolas" w:hAnsi="Consolas"/>
+          <w:rFonts w:ascii="Calibri" w:hAnsi="Calibri" w:cs="Calibri"/>
           <w:color w:val="636466"/>
-          <w:sz w:val="23"/>
-          <w:szCs w:val="23"/>
+          <w:sz w:val="22"/>
+          <w:szCs w:val="22"/>
           <w:shd w:val="clear" w:color="auto" w:fill="F7F7F8"/>
         </w:rPr>
         <w:t>Extract-Min</w:t>
       </w:r>
       <w:r>
         <w:rPr>
-          <w:rFonts w:ascii="Segoe UI" w:hAnsi="Segoe UI" w:cs="Segoe UI"/>
-          <w:color w:val="282829"/>
-          <w:sz w:val="23"/>
-          <w:szCs w:val="23"/>
+          <w:rFonts w:ascii="Calibri" w:hAnsi="Calibri" w:cs="Calibri"/>
+          <w:color w:val="282829"/>
+          <w:sz w:val="22"/>
+          <w:szCs w:val="22"/>
         </w:rPr>
         <w:t> operation. If we use a binary (min-)heap, the asymptotic complexity of </w:t>
       </w:r>
       <w:r>
         <w:rPr>
           <w:rStyle w:val="HTMLCode"/>
-          <w:rFonts w:ascii="Consolas" w:hAnsi="Consolas"/>
+          <w:rFonts w:ascii="Calibri" w:hAnsi="Calibri" w:cs="Calibri"/>
           <w:color w:val="636466"/>
-          <w:sz w:val="23"/>
-          <w:szCs w:val="23"/>
+          <w:sz w:val="22"/>
+          <w:szCs w:val="22"/>
           <w:shd w:val="clear" w:color="auto" w:fill="F7F7F8"/>
         </w:rPr>
         <w:t>Extract-Min</w:t>
       </w:r>
       <w:r>
         <w:rPr>
-          <w:rFonts w:ascii="Segoe UI" w:hAnsi="Segoe UI" w:cs="Segoe UI"/>
-          <w:color w:val="282829"/>
-          <w:sz w:val="23"/>
-          <w:szCs w:val="23"/>
+          <w:rFonts w:ascii="Calibri" w:hAnsi="Calibri" w:cs="Calibri"/>
+          <w:color w:val="282829"/>
+          <w:sz w:val="22"/>
+          <w:szCs w:val="22"/>
         </w:rPr>
         <w:t> operation will be </w:t>
       </w:r>
       <w:proofErr w:type="gramStart"/>
       <w:r>
         <w:rPr>
-          <w:rFonts w:ascii="Segoe UI" w:hAnsi="Segoe UI" w:cs="Segoe UI"/>
+          <w:rFonts w:ascii="Calibri" w:hAnsi="Calibri" w:cs="Calibri"/>
           <w:b/>
           <w:bCs/>
           <w:i/>
           <w:iCs/>
           <w:color w:val="282829"/>
-          <w:sz w:val="23"/>
-          <w:szCs w:val="23"/>
+          <w:sz w:val="22"/>
+          <w:szCs w:val="22"/>
         </w:rPr>
         <w:t>O(</w:t>
       </w:r>
       <w:proofErr w:type="gramEnd"/>
       <w:r>
         <w:rPr>
-          <w:rFonts w:ascii="Segoe UI" w:hAnsi="Segoe UI" w:cs="Segoe UI"/>
+          <w:rFonts w:ascii="Calibri" w:hAnsi="Calibri" w:cs="Calibri"/>
           <w:b/>
           <w:bCs/>
           <w:i/>
           <w:iCs/>
           <w:color w:val="282829"/>
-          <w:sz w:val="23"/>
-          <w:szCs w:val="23"/>
+          <w:sz w:val="22"/>
+          <w:szCs w:val="22"/>
         </w:rPr>
         <w:t>log n)</w:t>
       </w:r>
       <w:r>
         <w:rPr>
-          <w:rFonts w:ascii="Segoe UI" w:hAnsi="Segoe UI" w:cs="Segoe UI"/>
-          <w:color w:val="282829"/>
-          <w:sz w:val="23"/>
-          <w:szCs w:val="23"/>
+          <w:rFonts w:ascii="Calibri" w:hAnsi="Calibri" w:cs="Calibri"/>
+          <w:color w:val="282829"/>
+          <w:sz w:val="22"/>
+          <w:szCs w:val="22"/>
         </w:rPr>
         <w:t>.</w:t>
       </w:r>
@@ -989,199 +900,199 @@
         <w:shd w:val="clear" w:color="auto" w:fill="FFFFFF"/>
         <w:spacing w:before="0" w:beforeAutospacing="0" w:after="240" w:afterAutospacing="0"/>
         <w:rPr>
-          <w:rFonts w:ascii="Segoe UI" w:hAnsi="Segoe UI" w:cs="Segoe UI"/>
-          <w:color w:val="282829"/>
-          <w:sz w:val="23"/>
-          <w:szCs w:val="23"/>
-        </w:rPr>
-      </w:pPr>
-      <w:r>
-        <w:rPr>
-          <w:rFonts w:ascii="Segoe UI" w:hAnsi="Segoe UI" w:cs="Segoe UI"/>
-          <w:color w:val="282829"/>
-          <w:sz w:val="23"/>
-          <w:szCs w:val="23"/>
+          <w:rFonts w:ascii="Calibri" w:hAnsi="Calibri" w:cs="Calibri"/>
+          <w:color w:val="282829"/>
+          <w:sz w:val="22"/>
+          <w:szCs w:val="22"/>
+        </w:rPr>
+      </w:pPr>
+      <w:r>
+        <w:rPr>
+          <w:rFonts w:ascii="Calibri" w:hAnsi="Calibri" w:cs="Calibri"/>
+          <w:color w:val="282829"/>
+          <w:sz w:val="22"/>
+          <w:szCs w:val="22"/>
         </w:rPr>
         <w:t>After selecting vertex </w:t>
       </w:r>
       <w:r>
         <w:rPr>
-          <w:rFonts w:ascii="Segoe UI" w:hAnsi="Segoe UI" w:cs="Segoe UI"/>
-          <w:i/>
-          <w:iCs/>
-          <w:color w:val="282829"/>
-          <w:sz w:val="23"/>
-          <w:szCs w:val="23"/>
+          <w:rFonts w:ascii="Calibri" w:hAnsi="Calibri" w:cs="Calibri"/>
+          <w:i/>
+          <w:iCs/>
+          <w:color w:val="282829"/>
+          <w:sz w:val="22"/>
+          <w:szCs w:val="22"/>
         </w:rPr>
         <w:t>v</w:t>
       </w:r>
       <w:r>
         <w:rPr>
-          <w:rFonts w:ascii="Segoe UI" w:hAnsi="Segoe UI" w:cs="Segoe UI"/>
-          <w:color w:val="282829"/>
-          <w:sz w:val="23"/>
-          <w:szCs w:val="23"/>
+          <w:rFonts w:ascii="Calibri" w:hAnsi="Calibri" w:cs="Calibri"/>
+          <w:color w:val="282829"/>
+          <w:sz w:val="22"/>
+          <w:szCs w:val="22"/>
         </w:rPr>
         <w:t>, and updating </w:t>
       </w:r>
       <w:proofErr w:type="spellStart"/>
       <w:r>
         <w:rPr>
-          <w:rFonts w:ascii="Segoe UI" w:hAnsi="Segoe UI" w:cs="Segoe UI"/>
-          <w:i/>
-          <w:iCs/>
-          <w:color w:val="282829"/>
-          <w:sz w:val="23"/>
-          <w:szCs w:val="23"/>
+          <w:rFonts w:ascii="Calibri" w:hAnsi="Calibri" w:cs="Calibri"/>
+          <w:i/>
+          <w:iCs/>
+          <w:color w:val="282829"/>
+          <w:sz w:val="22"/>
+          <w:szCs w:val="22"/>
         </w:rPr>
         <w:t>dist</w:t>
       </w:r>
       <w:proofErr w:type="spellEnd"/>
       <w:r>
         <w:rPr>
-          <w:rFonts w:ascii="Segoe UI" w:hAnsi="Segoe UI" w:cs="Segoe UI"/>
-          <w:i/>
-          <w:iCs/>
-          <w:color w:val="282829"/>
-          <w:sz w:val="23"/>
-          <w:szCs w:val="23"/>
+          <w:rFonts w:ascii="Calibri" w:hAnsi="Calibri" w:cs="Calibri"/>
+          <w:i/>
+          <w:iCs/>
+          <w:color w:val="282829"/>
+          <w:sz w:val="22"/>
+          <w:szCs w:val="22"/>
         </w:rPr>
         <w:t>(v)</w:t>
       </w:r>
       <w:r>
         <w:rPr>
-          <w:rFonts w:ascii="Segoe UI" w:hAnsi="Segoe UI" w:cs="Segoe UI"/>
-          <w:color w:val="282829"/>
-          <w:sz w:val="23"/>
-          <w:szCs w:val="23"/>
+          <w:rFonts w:ascii="Calibri" w:hAnsi="Calibri" w:cs="Calibri"/>
+          <w:color w:val="282829"/>
+          <w:sz w:val="22"/>
+          <w:szCs w:val="22"/>
         </w:rPr>
         <w:t>, we may find that we have a shorter path to another unexplored vertex </w:t>
       </w:r>
       <w:r>
         <w:rPr>
-          <w:rFonts w:ascii="Segoe UI" w:hAnsi="Segoe UI" w:cs="Segoe UI"/>
-          <w:i/>
-          <w:iCs/>
-          <w:color w:val="282829"/>
-          <w:sz w:val="23"/>
-          <w:szCs w:val="23"/>
+          <w:rFonts w:ascii="Calibri" w:hAnsi="Calibri" w:cs="Calibri"/>
+          <w:i/>
+          <w:iCs/>
+          <w:color w:val="282829"/>
+          <w:sz w:val="22"/>
+          <w:szCs w:val="22"/>
         </w:rPr>
         <w:t>w </w:t>
       </w:r>
       <w:r>
         <w:rPr>
-          <w:rFonts w:ascii="Segoe UI" w:hAnsi="Segoe UI" w:cs="Segoe UI"/>
-          <w:color w:val="282829"/>
-          <w:sz w:val="23"/>
-          <w:szCs w:val="23"/>
+          <w:rFonts w:ascii="Calibri" w:hAnsi="Calibri" w:cs="Calibri"/>
+          <w:color w:val="282829"/>
+          <w:sz w:val="22"/>
+          <w:szCs w:val="22"/>
         </w:rPr>
         <w:t>through </w:t>
       </w:r>
       <w:r>
         <w:rPr>
-          <w:rFonts w:ascii="Segoe UI" w:hAnsi="Segoe UI" w:cs="Segoe UI"/>
-          <w:i/>
-          <w:iCs/>
-          <w:color w:val="282829"/>
-          <w:sz w:val="23"/>
-          <w:szCs w:val="23"/>
+          <w:rFonts w:ascii="Calibri" w:hAnsi="Calibri" w:cs="Calibri"/>
+          <w:i/>
+          <w:iCs/>
+          <w:color w:val="282829"/>
+          <w:sz w:val="22"/>
+          <w:szCs w:val="22"/>
         </w:rPr>
         <w:t>v</w:t>
       </w:r>
       <w:r>
         <w:rPr>
-          <w:rFonts w:ascii="Segoe UI" w:hAnsi="Segoe UI" w:cs="Segoe UI"/>
-          <w:color w:val="282829"/>
-          <w:sz w:val="23"/>
-          <w:szCs w:val="23"/>
+          <w:rFonts w:ascii="Calibri" w:hAnsi="Calibri" w:cs="Calibri"/>
+          <w:color w:val="282829"/>
+          <w:sz w:val="22"/>
+          <w:szCs w:val="22"/>
         </w:rPr>
         <w:t>, i.e. a path with cost </w:t>
       </w:r>
       <w:r>
         <w:rPr>
-          <w:rFonts w:ascii="Segoe UI" w:hAnsi="Segoe UI" w:cs="Segoe UI"/>
-          <w:i/>
-          <w:iCs/>
-          <w:color w:val="282829"/>
-          <w:sz w:val="23"/>
-          <w:szCs w:val="23"/>
+          <w:rFonts w:ascii="Calibri" w:hAnsi="Calibri" w:cs="Calibri"/>
+          <w:i/>
+          <w:iCs/>
+          <w:color w:val="282829"/>
+          <w:sz w:val="22"/>
+          <w:szCs w:val="22"/>
         </w:rPr>
         <w:t xml:space="preserve">d'(w) = </w:t>
       </w:r>
       <w:proofErr w:type="spellStart"/>
       <w:r>
         <w:rPr>
-          <w:rFonts w:ascii="Segoe UI" w:hAnsi="Segoe UI" w:cs="Segoe UI"/>
-          <w:i/>
-          <w:iCs/>
-          <w:color w:val="282829"/>
-          <w:sz w:val="23"/>
-          <w:szCs w:val="23"/>
+          <w:rFonts w:ascii="Calibri" w:hAnsi="Calibri" w:cs="Calibri"/>
+          <w:i/>
+          <w:iCs/>
+          <w:color w:val="282829"/>
+          <w:sz w:val="22"/>
+          <w:szCs w:val="22"/>
         </w:rPr>
         <w:t>dist</w:t>
       </w:r>
       <w:proofErr w:type="spellEnd"/>
       <w:r>
         <w:rPr>
-          <w:rFonts w:ascii="Segoe UI" w:hAnsi="Segoe UI" w:cs="Segoe UI"/>
-          <w:i/>
-          <w:iCs/>
-          <w:color w:val="282829"/>
-          <w:sz w:val="23"/>
-          <w:szCs w:val="23"/>
+          <w:rFonts w:ascii="Calibri" w:hAnsi="Calibri" w:cs="Calibri"/>
+          <w:i/>
+          <w:iCs/>
+          <w:color w:val="282829"/>
+          <w:sz w:val="22"/>
+          <w:szCs w:val="22"/>
         </w:rPr>
         <w:t xml:space="preserve">(v) + </w:t>
       </w:r>
       <w:proofErr w:type="gramStart"/>
       <w:r>
         <w:rPr>
-          <w:rFonts w:ascii="Segoe UI" w:hAnsi="Segoe UI" w:cs="Segoe UI"/>
-          <w:i/>
-          <w:iCs/>
-          <w:color w:val="282829"/>
-          <w:sz w:val="23"/>
-          <w:szCs w:val="23"/>
+          <w:rFonts w:ascii="Calibri" w:hAnsi="Calibri" w:cs="Calibri"/>
+          <w:i/>
+          <w:iCs/>
+          <w:color w:val="282829"/>
+          <w:sz w:val="22"/>
+          <w:szCs w:val="22"/>
         </w:rPr>
         <w:t>cost(</w:t>
       </w:r>
       <w:proofErr w:type="gramEnd"/>
       <w:r>
         <w:rPr>
-          <w:rFonts w:ascii="Segoe UI" w:hAnsi="Segoe UI" w:cs="Segoe UI"/>
-          <w:i/>
-          <w:iCs/>
-          <w:color w:val="282829"/>
-          <w:sz w:val="23"/>
-          <w:szCs w:val="23"/>
+          <w:rFonts w:ascii="Calibri" w:hAnsi="Calibri" w:cs="Calibri"/>
+          <w:i/>
+          <w:iCs/>
+          <w:color w:val="282829"/>
+          <w:sz w:val="22"/>
+          <w:szCs w:val="22"/>
         </w:rPr>
         <w:t>v, w)</w:t>
       </w:r>
       <w:r>
         <w:rPr>
-          <w:rFonts w:ascii="Segoe UI" w:hAnsi="Segoe UI" w:cs="Segoe UI"/>
-          <w:color w:val="282829"/>
-          <w:sz w:val="23"/>
-          <w:szCs w:val="23"/>
+          <w:rFonts w:ascii="Calibri" w:hAnsi="Calibri" w:cs="Calibri"/>
+          <w:color w:val="282829"/>
+          <w:sz w:val="22"/>
+          <w:szCs w:val="22"/>
         </w:rPr>
         <w:t>, which is less than the cost of the existing path to </w:t>
       </w:r>
       <w:r>
         <w:rPr>
-          <w:rFonts w:ascii="Segoe UI" w:hAnsi="Segoe UI" w:cs="Segoe UI"/>
-          <w:i/>
-          <w:iCs/>
-          <w:color w:val="282829"/>
-          <w:sz w:val="23"/>
-          <w:szCs w:val="23"/>
+          <w:rFonts w:ascii="Calibri" w:hAnsi="Calibri" w:cs="Calibri"/>
+          <w:i/>
+          <w:iCs/>
+          <w:color w:val="282829"/>
+          <w:sz w:val="22"/>
+          <w:szCs w:val="22"/>
         </w:rPr>
         <w:t>w</w:t>
       </w:r>
       <w:r>
         <w:rPr>
-          <w:rFonts w:ascii="Segoe UI" w:hAnsi="Segoe UI" w:cs="Segoe UI"/>
-          <w:color w:val="282829"/>
-          <w:sz w:val="23"/>
-          <w:szCs w:val="23"/>
+          <w:rFonts w:ascii="Calibri" w:hAnsi="Calibri" w:cs="Calibri"/>
+          <w:color w:val="282829"/>
+          <w:sz w:val="22"/>
+          <w:szCs w:val="22"/>
         </w:rPr>
         <w:t>.</w:t>
       </w:r>
@@ -1192,115 +1103,116 @@
         <w:shd w:val="clear" w:color="auto" w:fill="FFFFFF"/>
         <w:spacing w:before="0" w:beforeAutospacing="0" w:after="0" w:afterAutospacing="0"/>
         <w:rPr>
-          <w:rFonts w:ascii="Segoe UI" w:hAnsi="Segoe UI" w:cs="Segoe UI"/>
-          <w:color w:val="282829"/>
-          <w:sz w:val="23"/>
-          <w:szCs w:val="23"/>
-        </w:rPr>
-      </w:pPr>
-      <w:r>
-        <w:rPr>
-          <w:rFonts w:ascii="Segoe UI" w:hAnsi="Segoe UI" w:cs="Segoe UI"/>
-          <w:color w:val="282829"/>
-          <w:sz w:val="23"/>
-          <w:szCs w:val="23"/>
-        </w:rPr>
+          <w:rFonts w:ascii="Calibri" w:hAnsi="Calibri" w:cs="Calibri"/>
+          <w:color w:val="282829"/>
+          <w:sz w:val="22"/>
+          <w:szCs w:val="22"/>
+        </w:rPr>
+      </w:pPr>
+      <w:r>
+        <w:rPr>
+          <w:rFonts w:ascii="Calibri" w:hAnsi="Calibri" w:cs="Calibri"/>
+          <w:color w:val="282829"/>
+          <w:sz w:val="22"/>
+          <w:szCs w:val="22"/>
+        </w:rPr>
+        <w:lastRenderedPageBreak/>
         <w:t>This vertex will be in the priority queue, and its key value will need to be changed to the new value using the </w:t>
       </w:r>
       <w:r>
         <w:rPr>
           <w:rStyle w:val="HTMLCode"/>
-          <w:rFonts w:ascii="Consolas" w:hAnsi="Consolas"/>
+          <w:rFonts w:ascii="Calibri" w:hAnsi="Calibri" w:cs="Calibri"/>
           <w:color w:val="636466"/>
-          <w:sz w:val="23"/>
-          <w:szCs w:val="23"/>
+          <w:sz w:val="22"/>
+          <w:szCs w:val="22"/>
           <w:shd w:val="clear" w:color="auto" w:fill="F7F7F8"/>
         </w:rPr>
         <w:t>Decrease-Key</w:t>
       </w:r>
       <w:r>
         <w:rPr>
-          <w:rFonts w:ascii="Segoe UI" w:hAnsi="Segoe UI" w:cs="Segoe UI"/>
-          <w:color w:val="282829"/>
-          <w:sz w:val="23"/>
-          <w:szCs w:val="23"/>
+          <w:rFonts w:ascii="Calibri" w:hAnsi="Calibri" w:cs="Calibri"/>
+          <w:color w:val="282829"/>
+          <w:sz w:val="22"/>
+          <w:szCs w:val="22"/>
         </w:rPr>
         <w:t xml:space="preserve"> operation, which will decrease the key </w:t>
       </w:r>
       <w:proofErr w:type="gramStart"/>
       <w:r>
         <w:rPr>
-          <w:rFonts w:ascii="Segoe UI" w:hAnsi="Segoe UI" w:cs="Segoe UI"/>
-          <w:color w:val="282829"/>
-          <w:sz w:val="23"/>
-          <w:szCs w:val="23"/>
+          <w:rFonts w:ascii="Calibri" w:hAnsi="Calibri" w:cs="Calibri"/>
+          <w:color w:val="282829"/>
+          <w:sz w:val="22"/>
+          <w:szCs w:val="22"/>
         </w:rPr>
         <w:t>of</w:t>
       </w:r>
       <w:proofErr w:type="gramEnd"/>
       <w:r>
         <w:rPr>
-          <w:rFonts w:ascii="Segoe UI" w:hAnsi="Segoe UI" w:cs="Segoe UI"/>
-          <w:color w:val="282829"/>
-          <w:sz w:val="23"/>
-          <w:szCs w:val="23"/>
+          <w:rFonts w:ascii="Calibri" w:hAnsi="Calibri" w:cs="Calibri"/>
+          <w:color w:val="282829"/>
+          <w:sz w:val="22"/>
+          <w:szCs w:val="22"/>
         </w:rPr>
         <w:t xml:space="preserve"> a certain element, and bubble it up if necessary to ensure the min-heap property. A binary (min-)heap will support doing </w:t>
       </w:r>
       <w:r>
         <w:rPr>
           <w:rStyle w:val="HTMLCode"/>
-          <w:rFonts w:ascii="Consolas" w:hAnsi="Consolas"/>
+          <w:rFonts w:ascii="Calibri" w:hAnsi="Calibri" w:cs="Calibri"/>
           <w:color w:val="636466"/>
-          <w:sz w:val="23"/>
-          <w:szCs w:val="23"/>
+          <w:sz w:val="22"/>
+          <w:szCs w:val="22"/>
           <w:shd w:val="clear" w:color="auto" w:fill="F7F7F8"/>
         </w:rPr>
         <w:t>Decrease-Key</w:t>
       </w:r>
       <w:r>
         <w:rPr>
-          <w:rFonts w:ascii="Segoe UI" w:hAnsi="Segoe UI" w:cs="Segoe UI"/>
-          <w:color w:val="282829"/>
-          <w:sz w:val="23"/>
-          <w:szCs w:val="23"/>
+          <w:rFonts w:ascii="Calibri" w:hAnsi="Calibri" w:cs="Calibri"/>
+          <w:color w:val="282829"/>
+          <w:sz w:val="22"/>
+          <w:szCs w:val="22"/>
         </w:rPr>
         <w:t> operation with </w:t>
       </w:r>
       <w:proofErr w:type="gramStart"/>
       <w:r>
         <w:rPr>
-          <w:rFonts w:ascii="Segoe UI" w:hAnsi="Segoe UI" w:cs="Segoe UI"/>
+          <w:rFonts w:ascii="Calibri" w:hAnsi="Calibri" w:cs="Calibri"/>
           <w:b/>
           <w:bCs/>
           <w:i/>
           <w:iCs/>
           <w:color w:val="282829"/>
-          <w:sz w:val="23"/>
-          <w:szCs w:val="23"/>
+          <w:sz w:val="22"/>
+          <w:szCs w:val="22"/>
         </w:rPr>
         <w:t>O(</w:t>
       </w:r>
       <w:proofErr w:type="gramEnd"/>
       <w:r>
         <w:rPr>
-          <w:rFonts w:ascii="Segoe UI" w:hAnsi="Segoe UI" w:cs="Segoe UI"/>
+          <w:rFonts w:ascii="Calibri" w:hAnsi="Calibri" w:cs="Calibri"/>
           <w:b/>
           <w:bCs/>
           <w:i/>
           <w:iCs/>
           <w:color w:val="282829"/>
-          <w:sz w:val="23"/>
-          <w:szCs w:val="23"/>
+          <w:sz w:val="22"/>
+          <w:szCs w:val="22"/>
         </w:rPr>
         <w:t>log n)</w:t>
       </w:r>
       <w:r>
         <w:rPr>
-          <w:rFonts w:ascii="Segoe UI" w:hAnsi="Segoe UI" w:cs="Segoe UI"/>
-          <w:color w:val="282829"/>
-          <w:sz w:val="23"/>
-          <w:szCs w:val="23"/>
+          <w:rFonts w:ascii="Calibri" w:hAnsi="Calibri" w:cs="Calibri"/>
+          <w:color w:val="282829"/>
+          <w:sz w:val="22"/>
+          <w:szCs w:val="22"/>
         </w:rPr>
         <w:t> complexity.</w:t>
       </w:r>
@@ -1311,38 +1223,38 @@
         <w:shd w:val="clear" w:color="auto" w:fill="FFFFFF"/>
         <w:spacing w:before="0" w:beforeAutospacing="0" w:after="240" w:afterAutospacing="0"/>
         <w:rPr>
-          <w:rFonts w:ascii="Segoe UI" w:hAnsi="Segoe UI" w:cs="Segoe UI"/>
-          <w:color w:val="282829"/>
-          <w:sz w:val="23"/>
-          <w:szCs w:val="23"/>
-        </w:rPr>
-      </w:pPr>
-      <w:r>
-        <w:rPr>
-          <w:rFonts w:ascii="Segoe UI" w:hAnsi="Segoe UI" w:cs="Segoe UI"/>
-          <w:color w:val="282829"/>
-          <w:sz w:val="23"/>
-          <w:szCs w:val="23"/>
+          <w:rFonts w:ascii="Calibri" w:hAnsi="Calibri" w:cs="Calibri"/>
+          <w:color w:val="282829"/>
+          <w:sz w:val="22"/>
+          <w:szCs w:val="22"/>
+        </w:rPr>
+      </w:pPr>
+      <w:r>
+        <w:rPr>
+          <w:rFonts w:ascii="Calibri" w:hAnsi="Calibri" w:cs="Calibri"/>
+          <w:color w:val="282829"/>
+          <w:sz w:val="22"/>
+          <w:szCs w:val="22"/>
         </w:rPr>
         <w:t xml:space="preserve">Again, if we had used a simple list, this step would have required us to iterate over the whole list to update the key </w:t>
       </w:r>
       <w:proofErr w:type="gramStart"/>
       <w:r>
         <w:rPr>
-          <w:rFonts w:ascii="Segoe UI" w:hAnsi="Segoe UI" w:cs="Segoe UI"/>
-          <w:color w:val="282829"/>
-          <w:sz w:val="23"/>
-          <w:szCs w:val="23"/>
+          <w:rFonts w:ascii="Calibri" w:hAnsi="Calibri" w:cs="Calibri"/>
+          <w:color w:val="282829"/>
+          <w:sz w:val="22"/>
+          <w:szCs w:val="22"/>
         </w:rPr>
         <w:t>of</w:t>
       </w:r>
       <w:proofErr w:type="gramEnd"/>
       <w:r>
         <w:rPr>
-          <w:rFonts w:ascii="Segoe UI" w:hAnsi="Segoe UI" w:cs="Segoe UI"/>
-          <w:color w:val="282829"/>
-          <w:sz w:val="23"/>
-          <w:szCs w:val="23"/>
+          <w:rFonts w:ascii="Calibri" w:hAnsi="Calibri" w:cs="Calibri"/>
+          <w:color w:val="282829"/>
+          <w:sz w:val="22"/>
+          <w:szCs w:val="22"/>
         </w:rPr>
         <w:t xml:space="preserve"> a vertex.</w:t>
       </w:r>
@@ -1350,14 +1262,278 @@
     <w:p>
       <w:pPr>
         <w:rPr>
-          <w:rFonts w:asciiTheme="majorHAnsi" w:hAnsiTheme="majorHAnsi" w:cstheme="majorHAnsi"/>
-          <w:sz w:val="24"/>
-          <w:szCs w:val="24"/>
-        </w:rPr>
-      </w:pPr>
-    </w:p>
-    <w:p/>
-    <w:p/>
+          <w:rFonts w:ascii="Calibri" w:hAnsi="Calibri" w:cs="Calibri"/>
+        </w:rPr>
+      </w:pPr>
+    </w:p>
+    <w:p>
+      <w:pPr>
+        <w:rPr>
+          <w:rFonts w:ascii="Calibri" w:hAnsi="Calibri" w:cs="Calibri"/>
+        </w:rPr>
+      </w:pPr>
+    </w:p>
+    <w:p>
+      <w:pPr>
+        <w:rPr>
+          <w:rFonts w:ascii="Calibri" w:hAnsi="Calibri" w:cs="Calibri"/>
+        </w:rPr>
+      </w:pPr>
+      <w:r>
+        <w:rPr>
+          <w:rFonts w:ascii="Calibri" w:hAnsi="Calibri" w:cs="Calibri"/>
+        </w:rPr>
+        <w:t>T</w:t>
+      </w:r>
+      <w:r>
+        <w:rPr>
+          <w:rFonts w:ascii="Calibri" w:hAnsi="Calibri" w:cs="Calibri"/>
+        </w:rPr>
+        <w:t>i</w:t>
+      </w:r>
+      <w:r>
+        <w:rPr>
+          <w:rFonts w:ascii="Calibri" w:hAnsi="Calibri" w:cs="Calibri"/>
+        </w:rPr>
+        <w:t>me taken for the largest puzzle with 2688 rows and 2560 columns</w:t>
+      </w:r>
+      <w:r>
+        <w:rPr>
+          <w:rFonts w:ascii="Calibri" w:hAnsi="Calibri" w:cs="Calibri"/>
+        </w:rPr>
+        <w:t xml:space="preserve"> with </w:t>
+      </w:r>
+      <w:r>
+        <w:rPr>
+          <w:rFonts w:ascii="Calibri" w:hAnsi="Calibri" w:cs="Calibri"/>
+        </w:rPr>
+        <w:t>98417</w:t>
+      </w:r>
+      <w:r>
+        <w:rPr>
+          <w:rFonts w:ascii="Calibri" w:hAnsi="Calibri" w:cs="Calibri"/>
+        </w:rPr>
+        <w:t xml:space="preserve"> steps.</w:t>
+      </w:r>
+    </w:p>
+    <w:p>
+      <w:pPr>
+        <w:rPr>
+          <w:rFonts w:ascii="Calibri" w:hAnsi="Calibri" w:cs="Calibri"/>
+        </w:rPr>
+      </w:pPr>
+      <w:r>
+        <w:rPr>
+          <w:rFonts w:ascii="Calibri" w:hAnsi="Calibri" w:cs="Calibri"/>
+          <w:noProof/>
+        </w:rPr>
+        <w:drawing>
+          <wp:anchor distT="0" distB="0" distL="114300" distR="114300" simplePos="0" relativeHeight="251644416" behindDoc="0" locked="0" layoutInCell="1" allowOverlap="1" wp14:anchorId="0970D2E5" wp14:editId="06BB0886">
+            <wp:simplePos x="0" y="0"/>
+            <wp:positionH relativeFrom="margin">
+              <wp:posOffset>3724275</wp:posOffset>
+            </wp:positionH>
+            <wp:positionV relativeFrom="margin">
+              <wp:posOffset>6169025</wp:posOffset>
+            </wp:positionV>
+            <wp:extent cx="1628775" cy="1828800"/>
+            <wp:effectExtent l="0" t="0" r="0" b="0"/>
+            <wp:wrapSquare wrapText="bothSides"/>
+            <wp:docPr id="2" name="Picture 2" descr="A screenshot of a computer&#10;&#10;Description automatically generated"/>
+            <wp:cNvGraphicFramePr>
+              <a:graphicFrameLocks xmlns:a="http://schemas.openxmlformats.org/drawingml/2006/main" noChangeAspect="1"/>
+            </wp:cNvGraphicFramePr>
+            <a:graphic xmlns:a="http://schemas.openxmlformats.org/drawingml/2006/main">
+              <a:graphicData uri="http://schemas.openxmlformats.org/drawingml/2006/picture">
+                <pic:pic xmlns:pic="http://schemas.openxmlformats.org/drawingml/2006/picture">
+                  <pic:nvPicPr>
+                    <pic:cNvPr id="2" name="Picture 2" descr="A screenshot of a computer&#10;&#10;Description automatically generated"/>
+                    <pic:cNvPicPr/>
+                  </pic:nvPicPr>
+                  <pic:blipFill rotWithShape="1">
+                    <a:blip r:embed="rId5">
+                      <a:extLst>
+                        <a:ext uri="{28A0092B-C50C-407E-A947-70E740481C1C}">
+                          <a14:useLocalDpi xmlns:a14="http://schemas.microsoft.com/office/drawing/2010/main" val="0"/>
+                        </a:ext>
+                      </a:extLst>
+                    </a:blip>
+                    <a:srcRect l="6332" t="51696" r="76259" b="14554"/>
+                    <a:stretch/>
+                  </pic:blipFill>
+                  <pic:spPr bwMode="auto">
+                    <a:xfrm>
+                      <a:off x="0" y="0"/>
+                      <a:ext cx="1628775" cy="1828800"/>
+                    </a:xfrm>
+                    <a:prstGeom prst="rect">
+                      <a:avLst/>
+                    </a:prstGeom>
+                    <a:ln>
+                      <a:noFill/>
+                    </a:ln>
+                    <a:extLst>
+                      <a:ext uri="{53640926-AAD7-44D8-BBD7-CCE9431645EC}">
+                        <a14:shadowObscured xmlns:a14="http://schemas.microsoft.com/office/drawing/2010/main"/>
+                      </a:ext>
+                    </a:extLst>
+                  </pic:spPr>
+                </pic:pic>
+              </a:graphicData>
+            </a:graphic>
+            <wp14:sizeRelH relativeFrom="margin">
+              <wp14:pctWidth>0</wp14:pctWidth>
+            </wp14:sizeRelH>
+            <wp14:sizeRelV relativeFrom="margin">
+              <wp14:pctHeight>0</wp14:pctHeight>
+            </wp14:sizeRelV>
+          </wp:anchor>
+        </w:drawing>
+      </w:r>
+      <w:r>
+        <w:rPr>
+          <w:rFonts w:ascii="Calibri" w:hAnsi="Calibri" w:cs="Calibri"/>
+          <w:noProof/>
+        </w:rPr>
+        <w:drawing>
+          <wp:anchor distT="0" distB="0" distL="114300" distR="114300" simplePos="0" relativeHeight="251679232" behindDoc="0" locked="0" layoutInCell="1" allowOverlap="1" wp14:anchorId="60D3CFCD" wp14:editId="04422861">
+            <wp:simplePos x="0" y="0"/>
+            <wp:positionH relativeFrom="margin">
+              <wp:posOffset>3724275</wp:posOffset>
+            </wp:positionH>
+            <wp:positionV relativeFrom="margin">
+              <wp:posOffset>2682875</wp:posOffset>
+            </wp:positionV>
+            <wp:extent cx="1638300" cy="3495675"/>
+            <wp:effectExtent l="0" t="0" r="0" b="0"/>
+            <wp:wrapSquare wrapText="bothSides"/>
+            <wp:docPr id="1" name="Picture 1" descr="A screenshot of a computer&#10;&#10;Description automatically generated"/>
+            <wp:cNvGraphicFramePr>
+              <a:graphicFrameLocks xmlns:a="http://schemas.openxmlformats.org/drawingml/2006/main" noChangeAspect="1"/>
+            </wp:cNvGraphicFramePr>
+            <a:graphic xmlns:a="http://schemas.openxmlformats.org/drawingml/2006/main">
+              <a:graphicData uri="http://schemas.openxmlformats.org/drawingml/2006/picture">
+                <pic:pic xmlns:pic="http://schemas.openxmlformats.org/drawingml/2006/picture">
+                  <pic:nvPicPr>
+                    <pic:cNvPr id="1" name="Picture 1" descr="A screenshot of a computer&#10;&#10;Description automatically generated"/>
+                    <pic:cNvPicPr/>
+                  </pic:nvPicPr>
+                  <pic:blipFill rotWithShape="1">
+                    <a:blip r:embed="rId6">
+                      <a:extLst>
+                        <a:ext uri="{28A0092B-C50C-407E-A947-70E740481C1C}">
+                          <a14:useLocalDpi xmlns:a14="http://schemas.microsoft.com/office/drawing/2010/main" val="0"/>
+                        </a:ext>
+                      </a:extLst>
+                    </a:blip>
+                    <a:srcRect l="6175" t="17143" r="75241" b="13214"/>
+                    <a:stretch/>
+                  </pic:blipFill>
+                  <pic:spPr bwMode="auto">
+                    <a:xfrm>
+                      <a:off x="0" y="0"/>
+                      <a:ext cx="1638300" cy="3495675"/>
+                    </a:xfrm>
+                    <a:prstGeom prst="rect">
+                      <a:avLst/>
+                    </a:prstGeom>
+                    <a:ln>
+                      <a:noFill/>
+                    </a:ln>
+                    <a:extLst>
+                      <a:ext uri="{53640926-AAD7-44D8-BBD7-CCE9431645EC}">
+                        <a14:shadowObscured xmlns:a14="http://schemas.microsoft.com/office/drawing/2010/main"/>
+                      </a:ext>
+                    </a:extLst>
+                  </pic:spPr>
+                </pic:pic>
+              </a:graphicData>
+            </a:graphic>
+            <wp14:sizeRelH relativeFrom="margin">
+              <wp14:pctWidth>0</wp14:pctWidth>
+            </wp14:sizeRelH>
+            <wp14:sizeRelV relativeFrom="margin">
+              <wp14:pctHeight>0</wp14:pctHeight>
+            </wp14:sizeRelV>
+          </wp:anchor>
+        </w:drawing>
+      </w:r>
+      <w:r>
+        <w:rPr>
+          <w:rFonts w:ascii="Calibri" w:hAnsi="Calibri" w:cs="Calibri"/>
+          <w:noProof/>
+        </w:rPr>
+        <w:drawing>
+          <wp:anchor distT="0" distB="0" distL="114300" distR="114300" simplePos="0" relativeHeight="251700736" behindDoc="0" locked="0" layoutInCell="1" allowOverlap="1" wp14:anchorId="7D03178D" wp14:editId="55989F4B">
+            <wp:simplePos x="0" y="0"/>
+            <wp:positionH relativeFrom="margin">
+              <wp:posOffset>57150</wp:posOffset>
+            </wp:positionH>
+            <wp:positionV relativeFrom="margin">
+              <wp:posOffset>3606800</wp:posOffset>
+            </wp:positionV>
+            <wp:extent cx="1733550" cy="4358005"/>
+            <wp:effectExtent l="0" t="0" r="0" b="0"/>
+            <wp:wrapSquare wrapText="bothSides"/>
+            <wp:docPr id="4" name="Picture 4" descr="A screenshot of a computer&#10;&#10;Description automatically generated with medium confidence"/>
+            <wp:cNvGraphicFramePr>
+              <a:graphicFrameLocks xmlns:a="http://schemas.openxmlformats.org/drawingml/2006/main" noChangeAspect="1"/>
+            </wp:cNvGraphicFramePr>
+            <a:graphic xmlns:a="http://schemas.openxmlformats.org/drawingml/2006/main">
+              <a:graphicData uri="http://schemas.openxmlformats.org/drawingml/2006/picture">
+                <pic:pic xmlns:pic="http://schemas.openxmlformats.org/drawingml/2006/picture">
+                  <pic:nvPicPr>
+                    <pic:cNvPr id="4" name="Picture 4" descr="A screenshot of a computer&#10;&#10;Description automatically generated with medium confidence"/>
+                    <pic:cNvPicPr/>
+                  </pic:nvPicPr>
+                  <pic:blipFill rotWithShape="1">
+                    <a:blip r:embed="rId7">
+                      <a:extLst>
+                        <a:ext uri="{28A0092B-C50C-407E-A947-70E740481C1C}">
+                          <a14:useLocalDpi xmlns:a14="http://schemas.microsoft.com/office/drawing/2010/main" val="0"/>
+                        </a:ext>
+                      </a:extLst>
+                    </a:blip>
+                    <a:srcRect l="27256" t="10982" r="56631" b="16964"/>
+                    <a:stretch/>
+                  </pic:blipFill>
+                  <pic:spPr bwMode="auto">
+                    <a:xfrm>
+                      <a:off x="0" y="0"/>
+                      <a:ext cx="1733550" cy="4358005"/>
+                    </a:xfrm>
+                    <a:prstGeom prst="rect">
+                      <a:avLst/>
+                    </a:prstGeom>
+                    <a:ln>
+                      <a:noFill/>
+                    </a:ln>
+                    <a:extLst>
+                      <a:ext uri="{53640926-AAD7-44D8-BBD7-CCE9431645EC}">
+                        <a14:shadowObscured xmlns:a14="http://schemas.microsoft.com/office/drawing/2010/main"/>
+                      </a:ext>
+                    </a:extLst>
+                  </pic:spPr>
+                </pic:pic>
+              </a:graphicData>
+            </a:graphic>
+            <wp14:sizeRelH relativeFrom="margin">
+              <wp14:pctWidth>0</wp14:pctWidth>
+            </wp14:sizeRelH>
+            <wp14:sizeRelV relativeFrom="margin">
+              <wp14:pctHeight>0</wp14:pctHeight>
+            </wp14:sizeRelV>
+          </wp:anchor>
+        </w:drawing>
+      </w:r>
+      <w:r>
+        <w:rPr>
+          <w:rFonts w:ascii="Calibri" w:hAnsi="Calibri" w:cs="Calibri"/>
+        </w:rPr>
+        <w:tab/>
+        <w:t>maze25_1.txt                                     steps for the shortest path</w:t>
+      </w:r>
+    </w:p>
     <w:sectPr>
       <w:pgSz w:w="11911" w:h="17340"/>
       <w:pgMar w:top="1400" w:right="1080" w:bottom="1298" w:left="870" w:header="720" w:footer="720" w:gutter="0"/>
@@ -1829,6 +2005,7 @@
   <w:style w:type="character" w:default="1" w:styleId="DefaultParagraphFont">
     <w:name w:val="Default Paragraph Font"/>
     <w:uiPriority w:val="1"/>
+    <w:semiHidden/>
     <w:unhideWhenUsed/>
   </w:style>
   <w:style w:type="table" w:default="1" w:styleId="TableNormal">

</xml_diff>